<commit_message>
Adding bug fixes to AlphaVantageInterface and comentary
</commit_message>
<xml_diff>
--- a/doc/DatabaseBeskrivelse.docx
+++ b/doc/DatabaseBeskrivelse.docx
@@ -51,7 +51,13 @@
       </w:r>
       <w:proofErr w:type="spellEnd"/>
       <w:r>
-        <w:t xml:space="preserve"> mapper) for tilgang til databasen fra .net </w:t>
+        <w:t xml:space="preserve"> mapper) for </w:t>
+      </w:r>
+      <w:r>
+        <w:t>å aksessere</w:t>
+      </w:r>
+      <w:r>
+        <w:t xml:space="preserve"> databasen fra .net </w:t>
       </w:r>
       <w:proofErr w:type="spellStart"/>
       <w:r>
@@ -62,7 +68,7 @@
         <w:t xml:space="preserve"> web applikasjonen. </w:t>
       </w:r>
       <w:r>
-        <w:t xml:space="preserve">Database modellen som er blitt konstruert til denne oppgaven består av entitetene Users, Stocks, Trades, </w:t>
+        <w:t xml:space="preserve">Databasemodellen som er blitt konstruert til denne oppgaven består av entitetene Users, Stocks, Trades, </w:t>
       </w:r>
       <w:proofErr w:type="spellStart"/>
       <w:r>
@@ -86,7 +92,13 @@
       </w:r>
       <w:proofErr w:type="spellEnd"/>
       <w:r>
-        <w:t xml:space="preserve"> og Stocks ettersom flere aksjer kan være i et søkeresultat og en aksje kan være del av ulike søkeresultat. </w:t>
+        <w:t xml:space="preserve"> og Stocks ettersom flere aksjer kan være i et søkeresultat og en aksje kan være del av ulike søkeresultat</w:t>
+      </w:r>
+      <w:r>
+        <w:t>er</w:t>
+      </w:r>
+      <w:r>
+        <w:t xml:space="preserve">. </w:t>
       </w:r>
     </w:p>
     <w:p>
@@ -134,7 +146,13 @@
         <w:t xml:space="preserve"> programmet. </w:t>
       </w:r>
       <w:r>
-        <w:t xml:space="preserve">EF vil da sette sammen navn på tabell og attributter ut fra de to entitetene som inngår i forholdet. I dette tilfelle er alle navnene til hjelpetabellene definert eksplisitt: </w:t>
+        <w:t xml:space="preserve">EF vil da sette sammen navn på tabell og attributter ut fra de to entitetene som inngår i forholdet. I </w:t>
+      </w:r>
+      <w:r>
+        <w:t>vår databasemodell</w:t>
+      </w:r>
+      <w:r>
+        <w:t xml:space="preserve"> er alle navnene til hjelpetabellene definert eksplisitt: </w:t>
       </w:r>
       <w:proofErr w:type="spellStart"/>
       <w:r>
@@ -166,7 +184,13 @@
       </w:r>
       <w:proofErr w:type="spellEnd"/>
       <w:r>
-        <w:t xml:space="preserve"> er en tabell som inneholder flere attributter en bare primær og fremmednøklene (</w:t>
+        <w:t xml:space="preserve"> er en tabell som inneholder flere attributter en bare primær</w:t>
+      </w:r>
+      <w:r>
+        <w:t>-</w:t>
+      </w:r>
+      <w:r>
+        <w:t xml:space="preserve"> og fremmednøklene (</w:t>
       </w:r>
       <w:proofErr w:type="spellStart"/>
       <w:r>
@@ -306,7 +330,13 @@
       </w:r>
       <w:proofErr w:type="spellEnd"/>
       <w:r>
-        <w:t xml:space="preserve"> eller </w:t>
+        <w:t xml:space="preserve"> </w:t>
+      </w:r>
+      <w:r>
+        <w:t>og</w:t>
+      </w:r>
+      <w:r>
+        <w:t xml:space="preserve"> </w:t>
       </w:r>
       <w:proofErr w:type="spellStart"/>
       <w:r>
@@ -350,7 +380,13 @@
       </w:r>
       <w:proofErr w:type="gramEnd"/>
       <w:r>
-        <w:t>) kan man lage en ny migrasjon med «</w:t>
+        <w:t xml:space="preserve">) kan </w:t>
+      </w:r>
+      <w:r>
+        <w:t xml:space="preserve">det opprettes </w:t>
+      </w:r>
+      <w:r>
+        <w:t>en ny migrasjon med «</w:t>
       </w:r>
       <w:proofErr w:type="spellStart"/>
       <w:r>
@@ -366,7 +402,25 @@
       </w:r>
       <w:proofErr w:type="spellEnd"/>
       <w:r>
-        <w:t>» og deretter bygge databasen på nytt baserende på den siste migrasjonene med «Update-Database»</w:t>
+        <w:t>»</w:t>
+      </w:r>
+      <w:r>
+        <w:t xml:space="preserve">. Databasen kan dermed bygges på nytt </w:t>
+      </w:r>
+      <w:r>
+        <w:t>baserende på den siste migrasjonen med «Update-Database»</w:t>
+      </w:r>
+      <w:r>
+        <w:t>. Resultatet er en database med e</w:t>
+      </w:r>
+      <w:r>
+        <w:t>n oppdatert struktur</w:t>
+      </w:r>
+      <w:r>
+        <w:t xml:space="preserve"> samtidig som </w:t>
+      </w:r>
+      <w:r>
+        <w:t>data som var lagret i den forrige versjonen er tilgjengelig i den nye databasemodellen.</w:t>
       </w:r>
     </w:p>
     <w:p>
@@ -443,7 +497,16 @@
           <w:sz w:val="19"/>
           <w:szCs w:val="19"/>
         </w:rPr>
-        <w:t xml:space="preserve">). </w:t>
+        <w:t>).</w:t>
+      </w:r>
+      <w:r>
+        <w:rPr>
+          <w:rFonts w:ascii="Cascadia Mono" w:hAnsi="Cascadia Mono" w:cs="Cascadia Mono"/>
+          <w:color w:val="000000"/>
+          <w:sz w:val="19"/>
+          <w:szCs w:val="19"/>
+        </w:rPr>
+        <w:t xml:space="preserve"> </w:t>
       </w:r>
       <w:r>
         <w:rPr>
@@ -675,16 +738,7 @@
           <w:sz w:val="19"/>
           <w:szCs w:val="19"/>
         </w:rPr>
-        <w:t>)</w:t>
-      </w:r>
-      <w:r>
-        <w:rPr>
-          <w:rFonts w:ascii="Cascadia Mono" w:hAnsi="Cascadia Mono" w:cs="Cascadia Mono"/>
-          <w:color w:val="000000"/>
-          <w:sz w:val="19"/>
-          <w:szCs w:val="19"/>
-        </w:rPr>
-        <w:t xml:space="preserve"> </w:t>
+        <w:t xml:space="preserve">) </w:t>
       </w:r>
       <w:r>
         <w:rPr>
@@ -714,9 +768,1175 @@
       <w:pPr>
         <w:rPr>
           <w:rFonts w:cstheme="minorHAnsi"/>
+          <w:b/>
+          <w:bCs/>
           <w:color w:val="000000"/>
         </w:rPr>
       </w:pPr>
+      <w:r>
+        <w:rPr>
+          <w:rFonts w:cstheme="minorHAnsi"/>
+          <w:b/>
+          <w:bCs/>
+          <w:color w:val="000000"/>
+        </w:rPr>
+        <w:t xml:space="preserve">Data fra Alpha </w:t>
+      </w:r>
+      <w:proofErr w:type="spellStart"/>
+      <w:r>
+        <w:rPr>
+          <w:rFonts w:cstheme="minorHAnsi"/>
+          <w:b/>
+          <w:bCs/>
+          <w:color w:val="000000"/>
+        </w:rPr>
+        <w:t>V</w:t>
+      </w:r>
+      <w:r>
+        <w:rPr>
+          <w:rFonts w:cstheme="minorHAnsi"/>
+          <w:b/>
+          <w:bCs/>
+          <w:color w:val="000000"/>
+        </w:rPr>
+        <w:t>antage</w:t>
+      </w:r>
+      <w:proofErr w:type="spellEnd"/>
+      <w:r>
+        <w:rPr>
+          <w:rFonts w:cstheme="minorHAnsi"/>
+          <w:b/>
+          <w:bCs/>
+          <w:color w:val="000000"/>
+        </w:rPr>
+        <w:t xml:space="preserve"> API</w:t>
+      </w:r>
+    </w:p>
+    <w:p>
+      <w:pPr>
+        <w:rPr>
+          <w:rFonts w:cstheme="minorHAnsi"/>
+          <w:color w:val="000000"/>
+        </w:rPr>
+      </w:pPr>
+      <w:r>
+        <w:rPr>
+          <w:rFonts w:cstheme="minorHAnsi"/>
+          <w:color w:val="000000"/>
+        </w:rPr>
+        <w:lastRenderedPageBreak/>
+        <w:t xml:space="preserve">Applikasjonen benytter data </w:t>
+      </w:r>
+      <w:r>
+        <w:rPr>
+          <w:rFonts w:cstheme="minorHAnsi"/>
+          <w:color w:val="000000"/>
+        </w:rPr>
+        <w:t xml:space="preserve">fra finansmarkedet </w:t>
+      </w:r>
+      <w:r>
+        <w:rPr>
+          <w:rFonts w:cstheme="minorHAnsi"/>
+          <w:color w:val="000000"/>
+        </w:rPr>
+        <w:t xml:space="preserve">hentet fra </w:t>
+      </w:r>
+      <w:r>
+        <w:rPr>
+          <w:rFonts w:cstheme="minorHAnsi"/>
+          <w:color w:val="000000"/>
+        </w:rPr>
+        <w:t xml:space="preserve">Alpha </w:t>
+      </w:r>
+      <w:proofErr w:type="spellStart"/>
+      <w:r>
+        <w:rPr>
+          <w:rFonts w:cstheme="minorHAnsi"/>
+          <w:color w:val="000000"/>
+        </w:rPr>
+        <w:t>Vantage</w:t>
+      </w:r>
+      <w:proofErr w:type="spellEnd"/>
+      <w:r>
+        <w:rPr>
+          <w:rFonts w:cstheme="minorHAnsi"/>
+          <w:color w:val="000000"/>
+        </w:rPr>
+        <w:t xml:space="preserve"> </w:t>
+      </w:r>
+      <w:proofErr w:type="spellStart"/>
+      <w:r>
+        <w:rPr>
+          <w:rFonts w:cstheme="minorHAnsi"/>
+          <w:color w:val="000000"/>
+        </w:rPr>
+        <w:t>API</w:t>
+      </w:r>
+      <w:r>
+        <w:rPr>
+          <w:rFonts w:cstheme="minorHAnsi"/>
+          <w:color w:val="000000"/>
+        </w:rPr>
+        <w:t>et</w:t>
+      </w:r>
+      <w:proofErr w:type="spellEnd"/>
+      <w:r>
+        <w:rPr>
+          <w:rFonts w:cstheme="minorHAnsi"/>
+          <w:color w:val="000000"/>
+        </w:rPr>
+        <w:t>.</w:t>
+      </w:r>
+      <w:r>
+        <w:rPr>
+          <w:rFonts w:cstheme="minorHAnsi"/>
+          <w:color w:val="000000"/>
+        </w:rPr>
+        <w:t xml:space="preserve"> Dette er et </w:t>
+      </w:r>
+      <w:proofErr w:type="spellStart"/>
+      <w:r>
+        <w:rPr>
+          <w:rFonts w:cstheme="minorHAnsi"/>
+          <w:color w:val="000000"/>
+        </w:rPr>
+        <w:t>RESTful</w:t>
+      </w:r>
+      <w:proofErr w:type="spellEnd"/>
+      <w:r>
+        <w:rPr>
+          <w:rFonts w:cstheme="minorHAnsi"/>
+          <w:color w:val="000000"/>
+        </w:rPr>
+        <w:t xml:space="preserve"> </w:t>
+      </w:r>
+      <w:r>
+        <w:rPr>
+          <w:rFonts w:cstheme="minorHAnsi"/>
+          <w:color w:val="000000"/>
+        </w:rPr>
+        <w:t xml:space="preserve">API som </w:t>
+      </w:r>
+      <w:r>
+        <w:rPr>
+          <w:rFonts w:cstheme="minorHAnsi"/>
+          <w:color w:val="000000"/>
+        </w:rPr>
+        <w:t xml:space="preserve">i utgangspunktet er gratis, med en begrensning i antall kall mot </w:t>
+      </w:r>
+      <w:proofErr w:type="spellStart"/>
+      <w:r>
+        <w:rPr>
+          <w:rFonts w:cstheme="minorHAnsi"/>
+          <w:color w:val="000000"/>
+        </w:rPr>
+        <w:t>apiet</w:t>
+      </w:r>
+      <w:proofErr w:type="spellEnd"/>
+      <w:r>
+        <w:rPr>
+          <w:rFonts w:cstheme="minorHAnsi"/>
+          <w:color w:val="000000"/>
+        </w:rPr>
+        <w:t xml:space="preserve"> med samme </w:t>
+      </w:r>
+      <w:proofErr w:type="spellStart"/>
+      <w:r>
+        <w:rPr>
+          <w:rFonts w:cstheme="minorHAnsi"/>
+          <w:color w:val="000000"/>
+        </w:rPr>
+        <w:t>api</w:t>
+      </w:r>
+      <w:proofErr w:type="spellEnd"/>
+      <w:r>
+        <w:rPr>
+          <w:rFonts w:cstheme="minorHAnsi"/>
+          <w:color w:val="000000"/>
+        </w:rPr>
+        <w:t xml:space="preserve">-nøkkel. Det er ikke mulig å gjøre mer en </w:t>
+      </w:r>
+      <w:proofErr w:type="gramStart"/>
+      <w:r>
+        <w:rPr>
+          <w:rFonts w:cstheme="minorHAnsi"/>
+          <w:color w:val="000000"/>
+        </w:rPr>
+        <w:t xml:space="preserve">500 </w:t>
+      </w:r>
+      <w:r>
+        <w:rPr>
+          <w:rFonts w:cstheme="minorHAnsi"/>
+          <w:color w:val="000000"/>
+        </w:rPr>
+        <w:t>http</w:t>
+      </w:r>
+      <w:proofErr w:type="gramEnd"/>
+      <w:r>
+        <w:rPr>
+          <w:rFonts w:cstheme="minorHAnsi"/>
+          <w:color w:val="000000"/>
+        </w:rPr>
+        <w:t>-</w:t>
+      </w:r>
+      <w:r>
+        <w:rPr>
+          <w:rFonts w:cstheme="minorHAnsi"/>
+          <w:color w:val="000000"/>
+        </w:rPr>
+        <w:t>forespørsler</w:t>
+      </w:r>
+      <w:r>
+        <w:rPr>
+          <w:rFonts w:cstheme="minorHAnsi"/>
+          <w:color w:val="000000"/>
+        </w:rPr>
+        <w:t xml:space="preserve"> </w:t>
+      </w:r>
+      <w:r>
+        <w:rPr>
+          <w:rFonts w:cstheme="minorHAnsi"/>
+          <w:color w:val="000000"/>
+        </w:rPr>
+        <w:t xml:space="preserve">mot </w:t>
+      </w:r>
+      <w:r>
+        <w:rPr>
+          <w:rFonts w:cstheme="minorHAnsi"/>
+          <w:color w:val="000000"/>
+        </w:rPr>
+        <w:t>tjenesten</w:t>
+      </w:r>
+      <w:r>
+        <w:rPr>
+          <w:rFonts w:cstheme="minorHAnsi"/>
+          <w:color w:val="000000"/>
+        </w:rPr>
+        <w:t xml:space="preserve"> </w:t>
+      </w:r>
+      <w:r>
+        <w:rPr>
+          <w:rFonts w:cstheme="minorHAnsi"/>
+          <w:color w:val="000000"/>
+        </w:rPr>
+        <w:t xml:space="preserve">per dag og </w:t>
+      </w:r>
+      <w:r>
+        <w:rPr>
+          <w:rFonts w:cstheme="minorHAnsi"/>
+          <w:color w:val="000000"/>
+        </w:rPr>
+        <w:t>5</w:t>
+      </w:r>
+      <w:r>
+        <w:rPr>
+          <w:rFonts w:cstheme="minorHAnsi"/>
+          <w:color w:val="000000"/>
+        </w:rPr>
+        <w:t xml:space="preserve"> forespørsler</w:t>
+      </w:r>
+      <w:r>
+        <w:rPr>
+          <w:rFonts w:cstheme="minorHAnsi"/>
+          <w:color w:val="000000"/>
+        </w:rPr>
+        <w:t xml:space="preserve"> per minutt</w:t>
+      </w:r>
+      <w:r>
+        <w:rPr>
+          <w:rFonts w:cstheme="minorHAnsi"/>
+          <w:color w:val="000000"/>
+        </w:rPr>
+        <w:t xml:space="preserve">. </w:t>
+      </w:r>
+      <w:r>
+        <w:rPr>
+          <w:rFonts w:cstheme="minorHAnsi"/>
+          <w:color w:val="000000"/>
+        </w:rPr>
+        <w:t xml:space="preserve">I applikasjonen har vi benyttet endepunktene </w:t>
+      </w:r>
+      <w:r>
+        <w:rPr>
+          <w:rFonts w:cstheme="minorHAnsi"/>
+          <w:color w:val="000000"/>
+        </w:rPr>
+        <w:t>«</w:t>
+      </w:r>
+      <w:proofErr w:type="spellStart"/>
+      <w:r>
+        <w:rPr>
+          <w:rFonts w:cstheme="minorHAnsi"/>
+          <w:color w:val="000000"/>
+        </w:rPr>
+        <w:t>Quote</w:t>
+      </w:r>
+      <w:proofErr w:type="spellEnd"/>
+      <w:r>
+        <w:rPr>
+          <w:rFonts w:cstheme="minorHAnsi"/>
+          <w:color w:val="000000"/>
+        </w:rPr>
+        <w:t xml:space="preserve"> </w:t>
+      </w:r>
+      <w:proofErr w:type="spellStart"/>
+      <w:r>
+        <w:rPr>
+          <w:rFonts w:cstheme="minorHAnsi"/>
+          <w:color w:val="000000"/>
+        </w:rPr>
+        <w:t>Endpoint</w:t>
+      </w:r>
+      <w:proofErr w:type="spellEnd"/>
+      <w:r>
+        <w:rPr>
+          <w:rFonts w:cstheme="minorHAnsi"/>
+          <w:color w:val="000000"/>
+        </w:rPr>
+        <w:t>» og «</w:t>
+      </w:r>
+      <w:proofErr w:type="spellStart"/>
+      <w:r>
+        <w:rPr>
+          <w:rFonts w:cstheme="minorHAnsi"/>
+          <w:color w:val="000000"/>
+        </w:rPr>
+        <w:t>Search</w:t>
+      </w:r>
+      <w:proofErr w:type="spellEnd"/>
+      <w:r>
+        <w:rPr>
+          <w:rFonts w:cstheme="minorHAnsi"/>
+          <w:color w:val="000000"/>
+        </w:rPr>
+        <w:t xml:space="preserve"> </w:t>
+      </w:r>
+      <w:proofErr w:type="spellStart"/>
+      <w:r>
+        <w:rPr>
+          <w:rFonts w:cstheme="minorHAnsi"/>
+          <w:color w:val="000000"/>
+        </w:rPr>
+        <w:t>endpoint</w:t>
+      </w:r>
+      <w:proofErr w:type="spellEnd"/>
+      <w:r>
+        <w:rPr>
+          <w:rFonts w:cstheme="minorHAnsi"/>
+          <w:color w:val="000000"/>
+        </w:rPr>
+        <w:t xml:space="preserve">» </w:t>
+      </w:r>
+      <w:proofErr w:type="spellStart"/>
+      <w:r>
+        <w:rPr>
+          <w:rFonts w:cstheme="minorHAnsi"/>
+          <w:color w:val="000000"/>
+        </w:rPr>
+        <w:t>Quote</w:t>
+      </w:r>
+      <w:proofErr w:type="spellEnd"/>
+      <w:r>
+        <w:rPr>
+          <w:rFonts w:cstheme="minorHAnsi"/>
+          <w:color w:val="000000"/>
+        </w:rPr>
+        <w:t xml:space="preserve"> </w:t>
+      </w:r>
+      <w:proofErr w:type="spellStart"/>
+      <w:r>
+        <w:rPr>
+          <w:rFonts w:cstheme="minorHAnsi"/>
+          <w:color w:val="000000"/>
+        </w:rPr>
+        <w:t>endpoint</w:t>
+      </w:r>
+      <w:proofErr w:type="spellEnd"/>
+      <w:r>
+        <w:rPr>
+          <w:rFonts w:cstheme="minorHAnsi"/>
+          <w:color w:val="000000"/>
+        </w:rPr>
+        <w:t xml:space="preserve"> returnerer</w:t>
+      </w:r>
+      <w:r>
+        <w:rPr>
+          <w:rFonts w:cstheme="minorHAnsi"/>
+          <w:color w:val="000000"/>
+        </w:rPr>
+        <w:t xml:space="preserve"> verdier knyttet til aksjens verdi og volum</w:t>
+      </w:r>
+      <w:r>
+        <w:rPr>
+          <w:rFonts w:cstheme="minorHAnsi"/>
+          <w:color w:val="000000"/>
+        </w:rPr>
+        <w:t xml:space="preserve"> for forrige dag</w:t>
+      </w:r>
+      <w:r>
+        <w:rPr>
+          <w:rFonts w:cstheme="minorHAnsi"/>
+          <w:color w:val="000000"/>
+        </w:rPr>
+        <w:t xml:space="preserve">. </w:t>
+      </w:r>
+      <w:r>
+        <w:rPr>
+          <w:rFonts w:cstheme="minorHAnsi"/>
+          <w:color w:val="000000"/>
+        </w:rPr>
+        <w:t xml:space="preserve">Det er «Price» verdien vi benytter når brukere selger og kjøper aksjer i applikasjonen vår. Videre har vi </w:t>
+      </w:r>
+      <w:r>
+        <w:rPr>
+          <w:rFonts w:cstheme="minorHAnsi"/>
+          <w:color w:val="000000"/>
+        </w:rPr>
+        <w:t xml:space="preserve">benyttet </w:t>
+      </w:r>
+      <w:proofErr w:type="spellStart"/>
+      <w:r>
+        <w:rPr>
+          <w:rFonts w:cstheme="minorHAnsi"/>
+          <w:color w:val="000000"/>
+        </w:rPr>
+        <w:t>Search</w:t>
+      </w:r>
+      <w:proofErr w:type="spellEnd"/>
+      <w:r>
+        <w:rPr>
+          <w:rFonts w:cstheme="minorHAnsi"/>
+          <w:color w:val="000000"/>
+        </w:rPr>
+        <w:t xml:space="preserve"> </w:t>
+      </w:r>
+      <w:proofErr w:type="spellStart"/>
+      <w:r>
+        <w:rPr>
+          <w:rFonts w:cstheme="minorHAnsi"/>
+          <w:color w:val="000000"/>
+        </w:rPr>
+        <w:t>enpoint</w:t>
+      </w:r>
+      <w:proofErr w:type="spellEnd"/>
+      <w:r>
+        <w:rPr>
+          <w:rFonts w:cstheme="minorHAnsi"/>
+          <w:color w:val="000000"/>
+        </w:rPr>
+        <w:t xml:space="preserve"> for å gi brukere muligheten til å søke på aksjer og velge aksjer </w:t>
+      </w:r>
+      <w:r>
+        <w:rPr>
+          <w:rFonts w:cstheme="minorHAnsi"/>
+          <w:color w:val="000000"/>
+        </w:rPr>
+        <w:t xml:space="preserve">man eventuelt vil se nærmere på med </w:t>
+      </w:r>
+      <w:proofErr w:type="spellStart"/>
+      <w:r>
+        <w:rPr>
+          <w:rFonts w:cstheme="minorHAnsi"/>
+          <w:color w:val="000000"/>
+        </w:rPr>
+        <w:t>quote</w:t>
+      </w:r>
+      <w:proofErr w:type="spellEnd"/>
+      <w:r>
+        <w:rPr>
+          <w:rFonts w:cstheme="minorHAnsi"/>
+          <w:color w:val="000000"/>
+        </w:rPr>
+        <w:t xml:space="preserve"> </w:t>
+      </w:r>
+      <w:proofErr w:type="spellStart"/>
+      <w:r>
+        <w:rPr>
+          <w:rFonts w:cstheme="minorHAnsi"/>
+          <w:color w:val="000000"/>
+        </w:rPr>
+        <w:t>endpoint</w:t>
+      </w:r>
+      <w:proofErr w:type="spellEnd"/>
+      <w:r>
+        <w:rPr>
+          <w:rFonts w:cstheme="minorHAnsi"/>
+          <w:color w:val="000000"/>
+        </w:rPr>
+        <w:t>.</w:t>
+      </w:r>
+    </w:p>
+    <w:p>
+      <w:pPr>
+        <w:rPr>
+          <w:rFonts w:cstheme="minorHAnsi"/>
+          <w:color w:val="000000"/>
+        </w:rPr>
+      </w:pPr>
+      <w:r>
+        <w:rPr>
+          <w:rFonts w:cstheme="minorHAnsi"/>
+          <w:color w:val="000000"/>
+        </w:rPr>
+        <w:t xml:space="preserve">     Vi har valgt å lage et </w:t>
+      </w:r>
+      <w:proofErr w:type="gramStart"/>
+      <w:r>
+        <w:rPr>
+          <w:rFonts w:cstheme="minorHAnsi"/>
+          <w:color w:val="000000"/>
+        </w:rPr>
+        <w:t>C# klassebibliotek</w:t>
+      </w:r>
+      <w:proofErr w:type="gramEnd"/>
+      <w:r>
+        <w:rPr>
+          <w:rFonts w:cstheme="minorHAnsi"/>
+          <w:color w:val="000000"/>
+        </w:rPr>
+        <w:t xml:space="preserve"> for koden som benyttes for å håndtere kommunikasjon med Alpha </w:t>
+      </w:r>
+      <w:proofErr w:type="spellStart"/>
+      <w:r>
+        <w:rPr>
+          <w:rFonts w:cstheme="minorHAnsi"/>
+          <w:color w:val="000000"/>
+        </w:rPr>
+        <w:t>Vantage</w:t>
+      </w:r>
+      <w:proofErr w:type="spellEnd"/>
+      <w:r>
+        <w:rPr>
+          <w:rFonts w:cstheme="minorHAnsi"/>
+          <w:color w:val="000000"/>
+        </w:rPr>
+        <w:t xml:space="preserve">. </w:t>
+      </w:r>
+      <w:r>
+        <w:rPr>
+          <w:rFonts w:cstheme="minorHAnsi"/>
+          <w:color w:val="000000"/>
+        </w:rPr>
+        <w:t xml:space="preserve">Fordelen med dette er at det er enklere å </w:t>
+      </w:r>
+      <w:r>
+        <w:rPr>
+          <w:rFonts w:cstheme="minorHAnsi"/>
+          <w:color w:val="000000"/>
+        </w:rPr>
+        <w:t xml:space="preserve">manuelt </w:t>
+      </w:r>
+      <w:r>
+        <w:rPr>
+          <w:rFonts w:cstheme="minorHAnsi"/>
+          <w:color w:val="000000"/>
+        </w:rPr>
+        <w:t>teste koden</w:t>
+      </w:r>
+      <w:r>
+        <w:rPr>
+          <w:rFonts w:cstheme="minorHAnsi"/>
+          <w:color w:val="000000"/>
+        </w:rPr>
+        <w:t xml:space="preserve"> gjennom et testprosjekt og generelt gjenbruke koden i andre prosjekter. Videre </w:t>
+      </w:r>
+      <w:r>
+        <w:rPr>
+          <w:rFonts w:cstheme="minorHAnsi"/>
+          <w:color w:val="000000"/>
+        </w:rPr>
+        <w:t xml:space="preserve">er dette et tiltak som kan føre til høyere kohesjon og lav kobling i applikasjonen. </w:t>
+      </w:r>
+      <w:r>
+        <w:rPr>
+          <w:rFonts w:cstheme="minorHAnsi"/>
+          <w:color w:val="000000"/>
+        </w:rPr>
+        <w:t xml:space="preserve">Klassebiblioteket heter </w:t>
+      </w:r>
+      <w:proofErr w:type="spellStart"/>
+      <w:r>
+        <w:rPr>
+          <w:rFonts w:cstheme="minorHAnsi"/>
+          <w:color w:val="000000"/>
+        </w:rPr>
+        <w:t>AlphaVantageInterface</w:t>
+      </w:r>
+      <w:proofErr w:type="spellEnd"/>
+      <w:r>
+        <w:rPr>
+          <w:rFonts w:cstheme="minorHAnsi"/>
+          <w:color w:val="000000"/>
+        </w:rPr>
+        <w:t xml:space="preserve"> og </w:t>
+      </w:r>
+      <w:r>
+        <w:rPr>
+          <w:rFonts w:cstheme="minorHAnsi"/>
+          <w:color w:val="000000"/>
+        </w:rPr>
+        <w:t xml:space="preserve">består av klassen </w:t>
+      </w:r>
+      <w:proofErr w:type="spellStart"/>
+      <w:r>
+        <w:rPr>
+          <w:rFonts w:cstheme="minorHAnsi"/>
+          <w:color w:val="000000"/>
+        </w:rPr>
+        <w:t>AlphaVantageConnection</w:t>
+      </w:r>
+      <w:proofErr w:type="spellEnd"/>
+      <w:r>
+        <w:rPr>
+          <w:rFonts w:cstheme="minorHAnsi"/>
+          <w:color w:val="000000"/>
+        </w:rPr>
+        <w:t xml:space="preserve"> som inneholder metoder for å</w:t>
+      </w:r>
+      <w:r>
+        <w:rPr>
+          <w:rFonts w:cstheme="minorHAnsi"/>
+          <w:color w:val="000000"/>
+        </w:rPr>
+        <w:t xml:space="preserve"> sende http forespørsler til Alpha </w:t>
+      </w:r>
+      <w:proofErr w:type="spellStart"/>
+      <w:r>
+        <w:rPr>
+          <w:rFonts w:cstheme="minorHAnsi"/>
+          <w:color w:val="000000"/>
+        </w:rPr>
+        <w:t>Vantage</w:t>
+      </w:r>
+      <w:proofErr w:type="spellEnd"/>
+      <w:r>
+        <w:rPr>
+          <w:rFonts w:cstheme="minorHAnsi"/>
+          <w:color w:val="000000"/>
+        </w:rPr>
+        <w:t xml:space="preserve">, </w:t>
+      </w:r>
+      <w:r>
+        <w:rPr>
+          <w:rFonts w:cstheme="minorHAnsi"/>
+          <w:color w:val="000000"/>
+        </w:rPr>
+        <w:t>håndterer respons data og sørger for at</w:t>
+      </w:r>
+      <w:r>
+        <w:rPr>
+          <w:rFonts w:cstheme="minorHAnsi"/>
+          <w:color w:val="000000"/>
+        </w:rPr>
+        <w:t xml:space="preserve"> begrensningene knyttet til </w:t>
+      </w:r>
+      <w:proofErr w:type="spellStart"/>
+      <w:r>
+        <w:rPr>
+          <w:rFonts w:cstheme="minorHAnsi"/>
+          <w:color w:val="000000"/>
+        </w:rPr>
+        <w:t>apiet</w:t>
+      </w:r>
+      <w:proofErr w:type="spellEnd"/>
+      <w:r>
+        <w:rPr>
+          <w:rFonts w:cstheme="minorHAnsi"/>
+          <w:color w:val="000000"/>
+        </w:rPr>
+        <w:t xml:space="preserve"> er håndtert.</w:t>
+      </w:r>
+    </w:p>
+    <w:p>
+      <w:pPr>
+        <w:rPr>
+          <w:rFonts w:cstheme="minorHAnsi"/>
+          <w:color w:val="000000"/>
+        </w:rPr>
+      </w:pPr>
+      <w:r>
+        <w:rPr>
+          <w:rFonts w:cstheme="minorHAnsi"/>
+          <w:color w:val="000000"/>
+        </w:rPr>
+        <w:t xml:space="preserve">     </w:t>
+      </w:r>
+      <w:proofErr w:type="spellStart"/>
+      <w:r>
+        <w:rPr>
+          <w:rFonts w:cstheme="minorHAnsi"/>
+          <w:color w:val="000000"/>
+        </w:rPr>
+        <w:t>AlphaVantageInterface</w:t>
+      </w:r>
+      <w:proofErr w:type="spellEnd"/>
+      <w:r>
+        <w:rPr>
+          <w:rFonts w:cstheme="minorHAnsi"/>
+          <w:color w:val="000000"/>
+        </w:rPr>
+        <w:t xml:space="preserve"> biblioteket benyttes i applika</w:t>
+      </w:r>
+      <w:r>
+        <w:rPr>
+          <w:rFonts w:cstheme="minorHAnsi"/>
+          <w:color w:val="000000"/>
+        </w:rPr>
+        <w:t>s</w:t>
+      </w:r>
+      <w:r>
+        <w:rPr>
+          <w:rFonts w:cstheme="minorHAnsi"/>
+          <w:color w:val="000000"/>
+        </w:rPr>
+        <w:t xml:space="preserve">jonens </w:t>
+      </w:r>
+      <w:proofErr w:type="spellStart"/>
+      <w:r>
+        <w:rPr>
+          <w:rFonts w:cstheme="minorHAnsi"/>
+          <w:color w:val="000000"/>
+        </w:rPr>
+        <w:t>TradingC</w:t>
+      </w:r>
+      <w:r>
+        <w:rPr>
+          <w:rFonts w:cstheme="minorHAnsi"/>
+          <w:color w:val="000000"/>
+        </w:rPr>
+        <w:t>ontroller</w:t>
+      </w:r>
+      <w:proofErr w:type="spellEnd"/>
+      <w:r>
+        <w:rPr>
+          <w:rFonts w:cstheme="minorHAnsi"/>
+          <w:color w:val="000000"/>
+        </w:rPr>
+        <w:t xml:space="preserve"> klasse. Der opprettes det nye </w:t>
+      </w:r>
+      <w:proofErr w:type="spellStart"/>
+      <w:r>
+        <w:rPr>
+          <w:rFonts w:cstheme="minorHAnsi"/>
+          <w:color w:val="000000"/>
+        </w:rPr>
+        <w:t>AlphaVantageConnection</w:t>
+      </w:r>
+      <w:proofErr w:type="spellEnd"/>
+      <w:r>
+        <w:rPr>
+          <w:rFonts w:cstheme="minorHAnsi"/>
+          <w:color w:val="000000"/>
+        </w:rPr>
+        <w:t xml:space="preserve"> </w:t>
+      </w:r>
+      <w:r>
+        <w:rPr>
+          <w:rFonts w:cstheme="minorHAnsi"/>
+          <w:color w:val="000000"/>
+        </w:rPr>
+        <w:t xml:space="preserve">objekter hver gang </w:t>
+      </w:r>
+      <w:r>
+        <w:rPr>
+          <w:rFonts w:cstheme="minorHAnsi"/>
+          <w:color w:val="000000"/>
+        </w:rPr>
+        <w:t xml:space="preserve">det er nødvendig å hente data fra finans markedet. </w:t>
+      </w:r>
+      <w:proofErr w:type="spellStart"/>
+      <w:r>
+        <w:rPr>
+          <w:rFonts w:cstheme="minorHAnsi"/>
+          <w:color w:val="000000"/>
+        </w:rPr>
+        <w:t>Api</w:t>
+      </w:r>
+      <w:proofErr w:type="spellEnd"/>
+      <w:r>
+        <w:rPr>
+          <w:rFonts w:cstheme="minorHAnsi"/>
+          <w:color w:val="000000"/>
+        </w:rPr>
+        <w:t xml:space="preserve"> nøkkelen brukt i dette prosjektet er registrert på en student bruker og er </w:t>
+      </w:r>
+      <w:r>
+        <w:rPr>
+          <w:rFonts w:cstheme="minorHAnsi"/>
+          <w:color w:val="000000"/>
+        </w:rPr>
+        <w:t xml:space="preserve">lagt til i </w:t>
+      </w:r>
+      <w:proofErr w:type="spellStart"/>
+      <w:proofErr w:type="gramStart"/>
+      <w:r>
+        <w:rPr>
+          <w:rFonts w:cstheme="minorHAnsi"/>
+          <w:color w:val="000000"/>
+        </w:rPr>
+        <w:t>appsettings.json</w:t>
+      </w:r>
+      <w:proofErr w:type="spellEnd"/>
+      <w:proofErr w:type="gramEnd"/>
+      <w:r>
+        <w:rPr>
+          <w:rFonts w:cstheme="minorHAnsi"/>
+          <w:color w:val="000000"/>
+        </w:rPr>
+        <w:t xml:space="preserve"> under </w:t>
+      </w:r>
+      <w:proofErr w:type="spellStart"/>
+      <w:r>
+        <w:rPr>
+          <w:rFonts w:cstheme="minorHAnsi"/>
+          <w:color w:val="000000"/>
+        </w:rPr>
+        <w:t>AlphaVantageApi</w:t>
+      </w:r>
+      <w:proofErr w:type="spellEnd"/>
+      <w:r>
+        <w:rPr>
+          <w:rFonts w:cstheme="minorHAnsi"/>
+          <w:color w:val="000000"/>
+        </w:rPr>
+        <w:t xml:space="preserve">. </w:t>
+      </w:r>
+      <w:proofErr w:type="spellStart"/>
+      <w:r>
+        <w:rPr>
+          <w:rFonts w:cstheme="minorHAnsi"/>
+          <w:color w:val="000000"/>
+        </w:rPr>
+        <w:t>Api</w:t>
+      </w:r>
+      <w:proofErr w:type="spellEnd"/>
+      <w:r>
+        <w:rPr>
+          <w:rFonts w:cstheme="minorHAnsi"/>
+          <w:color w:val="000000"/>
+        </w:rPr>
+        <w:t xml:space="preserve"> nøkkelen er tilgjengelig </w:t>
+      </w:r>
+      <w:r>
+        <w:rPr>
+          <w:rFonts w:cstheme="minorHAnsi"/>
+          <w:color w:val="000000"/>
+        </w:rPr>
+        <w:t xml:space="preserve">gjennom et </w:t>
+      </w:r>
+      <w:proofErr w:type="spellStart"/>
+      <w:r>
+        <w:rPr>
+          <w:rFonts w:cstheme="minorHAnsi"/>
+          <w:color w:val="000000"/>
+        </w:rPr>
+        <w:t>IConfiguration</w:t>
+      </w:r>
+      <w:proofErr w:type="spellEnd"/>
+      <w:r>
+        <w:rPr>
+          <w:rFonts w:cstheme="minorHAnsi"/>
+          <w:color w:val="000000"/>
+        </w:rPr>
+        <w:t xml:space="preserve"> objekt </w:t>
+      </w:r>
+      <w:r>
+        <w:rPr>
+          <w:rFonts w:cstheme="minorHAnsi"/>
+          <w:color w:val="000000"/>
+        </w:rPr>
+        <w:t xml:space="preserve">som inneholder all nøkkel verdipar definert i appsettings filen. Objektet blir tilgjengelig </w:t>
+      </w:r>
+      <w:r>
+        <w:rPr>
+          <w:rFonts w:cstheme="minorHAnsi"/>
+          <w:color w:val="000000"/>
+        </w:rPr>
+        <w:t xml:space="preserve">i </w:t>
+      </w:r>
+      <w:r>
+        <w:rPr>
+          <w:rFonts w:cstheme="minorHAnsi"/>
+          <w:color w:val="000000"/>
+        </w:rPr>
+        <w:t xml:space="preserve">Kontrolleren </w:t>
+      </w:r>
+      <w:r>
+        <w:rPr>
+          <w:rFonts w:cstheme="minorHAnsi"/>
+          <w:color w:val="000000"/>
+        </w:rPr>
+        <w:t xml:space="preserve">gjennom </w:t>
+      </w:r>
+      <w:proofErr w:type="spellStart"/>
+      <w:r>
+        <w:rPr>
+          <w:rFonts w:cstheme="minorHAnsi"/>
+          <w:color w:val="000000"/>
+        </w:rPr>
+        <w:t>dependency</w:t>
+      </w:r>
+      <w:proofErr w:type="spellEnd"/>
+      <w:r>
+        <w:rPr>
+          <w:rFonts w:cstheme="minorHAnsi"/>
+          <w:color w:val="000000"/>
+        </w:rPr>
+        <w:t xml:space="preserve"> </w:t>
+      </w:r>
+      <w:proofErr w:type="spellStart"/>
+      <w:r>
+        <w:rPr>
+          <w:rFonts w:cstheme="minorHAnsi"/>
+          <w:color w:val="000000"/>
+        </w:rPr>
+        <w:t>injection</w:t>
+      </w:r>
+      <w:proofErr w:type="spellEnd"/>
+      <w:r>
+        <w:rPr>
+          <w:rFonts w:cstheme="minorHAnsi"/>
+          <w:color w:val="000000"/>
+        </w:rPr>
+        <w:t xml:space="preserve"> ved at </w:t>
+      </w:r>
+      <w:r>
+        <w:rPr>
+          <w:rFonts w:cstheme="minorHAnsi"/>
+          <w:color w:val="000000"/>
+        </w:rPr>
+        <w:t xml:space="preserve">en </w:t>
+      </w:r>
+      <w:proofErr w:type="spellStart"/>
+      <w:r>
+        <w:rPr>
+          <w:rFonts w:cstheme="minorHAnsi"/>
+          <w:color w:val="000000"/>
+        </w:rPr>
+        <w:t>IConfiguration</w:t>
+      </w:r>
+      <w:proofErr w:type="spellEnd"/>
+      <w:r>
+        <w:rPr>
+          <w:rFonts w:cstheme="minorHAnsi"/>
+          <w:color w:val="000000"/>
+        </w:rPr>
+        <w:t xml:space="preserve"> variabel</w:t>
+      </w:r>
+      <w:r>
+        <w:rPr>
+          <w:rFonts w:cstheme="minorHAnsi"/>
+          <w:color w:val="000000"/>
+        </w:rPr>
+        <w:t xml:space="preserve"> spesifiseres </w:t>
+      </w:r>
+      <w:r>
+        <w:rPr>
+          <w:rFonts w:cstheme="minorHAnsi"/>
+          <w:color w:val="000000"/>
+        </w:rPr>
+        <w:t>som parameter i konstruktøren</w:t>
+      </w:r>
+      <w:r>
+        <w:rPr>
+          <w:rFonts w:cstheme="minorHAnsi"/>
+          <w:color w:val="000000"/>
+        </w:rPr>
+        <w:t>.</w:t>
+      </w:r>
+      <w:r>
+        <w:rPr>
+          <w:rFonts w:cstheme="minorHAnsi"/>
+          <w:color w:val="000000"/>
+        </w:rPr>
+        <w:t xml:space="preserve"> Merk at </w:t>
+      </w:r>
+      <w:proofErr w:type="spellStart"/>
+      <w:r>
+        <w:rPr>
+          <w:rFonts w:cstheme="minorHAnsi"/>
+          <w:color w:val="000000"/>
+        </w:rPr>
+        <w:t>api</w:t>
+      </w:r>
+      <w:proofErr w:type="spellEnd"/>
+      <w:r>
+        <w:rPr>
+          <w:rFonts w:cstheme="minorHAnsi"/>
+          <w:color w:val="000000"/>
+        </w:rPr>
+        <w:t>-nøkkelen må lagres på en annen måte før prosjektet eventuelt publiseres.</w:t>
+      </w:r>
+    </w:p>
+    <w:p>
+      <w:pPr>
+        <w:rPr>
+          <w:rFonts w:cstheme="minorHAnsi"/>
+          <w:color w:val="000000"/>
+        </w:rPr>
+      </w:pPr>
+      <w:r>
+        <w:rPr>
+          <w:rFonts w:cstheme="minorHAnsi"/>
+          <w:color w:val="000000"/>
+        </w:rPr>
+        <w:t xml:space="preserve">     Grunnet begrensningene knyttet til http forespørsler, har vi valgt en </w:t>
+      </w:r>
+      <w:r>
+        <w:rPr>
+          <w:rFonts w:cstheme="minorHAnsi"/>
+          <w:color w:val="000000"/>
+        </w:rPr>
+        <w:t xml:space="preserve">økonomisk tilnærming til innhenting av data. Både </w:t>
+      </w:r>
+      <w:proofErr w:type="spellStart"/>
+      <w:r>
+        <w:rPr>
+          <w:rFonts w:cstheme="minorHAnsi"/>
+          <w:color w:val="000000"/>
+        </w:rPr>
+        <w:t>quotes</w:t>
+      </w:r>
+      <w:proofErr w:type="spellEnd"/>
+      <w:r>
+        <w:rPr>
+          <w:rFonts w:cstheme="minorHAnsi"/>
+          <w:color w:val="000000"/>
+        </w:rPr>
+        <w:t xml:space="preserve"> og søkeresultater blir mellomlagret i databasen</w:t>
+      </w:r>
+      <w:r>
+        <w:rPr>
+          <w:rFonts w:cstheme="minorHAnsi"/>
+          <w:color w:val="000000"/>
+        </w:rPr>
+        <w:t xml:space="preserve">.  På denne måten unngås det at </w:t>
+      </w:r>
+      <w:r>
+        <w:rPr>
+          <w:rFonts w:cstheme="minorHAnsi"/>
+          <w:color w:val="000000"/>
+        </w:rPr>
+        <w:t xml:space="preserve">unødvendige forespørsler </w:t>
+      </w:r>
+      <w:r>
+        <w:rPr>
+          <w:rFonts w:cstheme="minorHAnsi"/>
+          <w:color w:val="000000"/>
+        </w:rPr>
+        <w:t xml:space="preserve">gjøres mot </w:t>
+      </w:r>
+      <w:r>
+        <w:rPr>
+          <w:rFonts w:cstheme="minorHAnsi"/>
+          <w:color w:val="000000"/>
+        </w:rPr>
+        <w:t xml:space="preserve">Alpha </w:t>
+      </w:r>
+      <w:proofErr w:type="spellStart"/>
+      <w:r>
+        <w:rPr>
+          <w:rFonts w:cstheme="minorHAnsi"/>
+          <w:color w:val="000000"/>
+        </w:rPr>
+        <w:t>Vantage</w:t>
+      </w:r>
+      <w:proofErr w:type="spellEnd"/>
+      <w:r>
+        <w:rPr>
+          <w:rFonts w:cstheme="minorHAnsi"/>
+          <w:color w:val="000000"/>
+        </w:rPr>
+        <w:t xml:space="preserve">. </w:t>
+      </w:r>
+      <w:r>
+        <w:rPr>
+          <w:rFonts w:cstheme="minorHAnsi"/>
+          <w:color w:val="000000"/>
+        </w:rPr>
+        <w:t xml:space="preserve">Dette vil ikke fullstendig løse problemet knyttet til </w:t>
+      </w:r>
+      <w:r>
+        <w:rPr>
+          <w:rFonts w:cstheme="minorHAnsi"/>
+          <w:color w:val="000000"/>
+        </w:rPr>
+        <w:t xml:space="preserve">begrensing og det vil dukke opp en feilmelding når man for eksempel </w:t>
+      </w:r>
+      <w:r>
+        <w:rPr>
+          <w:rFonts w:cstheme="minorHAnsi"/>
+          <w:color w:val="000000"/>
+        </w:rPr>
+        <w:t xml:space="preserve">gjennomfører </w:t>
+      </w:r>
+      <w:r>
+        <w:rPr>
+          <w:rFonts w:cstheme="minorHAnsi"/>
+          <w:color w:val="000000"/>
+        </w:rPr>
+        <w:t xml:space="preserve">6 forskjellige </w:t>
+      </w:r>
+      <w:r>
+        <w:rPr>
+          <w:rFonts w:cstheme="minorHAnsi"/>
+          <w:color w:val="000000"/>
+        </w:rPr>
+        <w:t xml:space="preserve">søk </w:t>
+      </w:r>
+      <w:r>
+        <w:rPr>
+          <w:rFonts w:cstheme="minorHAnsi"/>
+          <w:color w:val="000000"/>
+        </w:rPr>
+        <w:t xml:space="preserve">etter hverandre. </w:t>
+      </w:r>
+      <w:r>
+        <w:rPr>
+          <w:rFonts w:cstheme="minorHAnsi"/>
+          <w:color w:val="000000"/>
+        </w:rPr>
+        <w:t xml:space="preserve">Dersom applikasjonen skal støtte flere bruker sesjoner samtidig i fremtiden, vil det være viktig å la brukere registrere hver sin </w:t>
+      </w:r>
+      <w:proofErr w:type="spellStart"/>
+      <w:r>
+        <w:rPr>
+          <w:rFonts w:cstheme="minorHAnsi"/>
+          <w:color w:val="000000"/>
+        </w:rPr>
+        <w:t>api</w:t>
+      </w:r>
+      <w:proofErr w:type="spellEnd"/>
+      <w:r>
+        <w:rPr>
+          <w:rFonts w:cstheme="minorHAnsi"/>
+          <w:color w:val="000000"/>
+        </w:rPr>
+        <w:t xml:space="preserve"> nøkkel</w:t>
+      </w:r>
+      <w:r>
+        <w:rPr>
+          <w:rFonts w:cstheme="minorHAnsi"/>
+          <w:color w:val="000000"/>
+        </w:rPr>
+        <w:t xml:space="preserve">, og lagre </w:t>
+      </w:r>
+      <w:proofErr w:type="spellStart"/>
+      <w:r>
+        <w:rPr>
+          <w:rFonts w:cstheme="minorHAnsi"/>
+          <w:color w:val="000000"/>
+        </w:rPr>
+        <w:t>api</w:t>
+      </w:r>
+      <w:proofErr w:type="spellEnd"/>
+      <w:r>
+        <w:rPr>
+          <w:rFonts w:cstheme="minorHAnsi"/>
+          <w:color w:val="000000"/>
+        </w:rPr>
+        <w:t xml:space="preserve"> nøkkelen i databasen.</w:t>
+      </w:r>
     </w:p>
     <w:p>
       <w:pPr>

</xml_diff>